<commit_message>
Exported the documentation to .pdf files
</commit_message>
<xml_diff>
--- a/docs/_source/Dat Adventure.docx
+++ b/docs/_source/Dat Adventure.docx
@@ -9,14 +9,14 @@
           <w:lang w:val="de-CH"/>
         </w:rPr>
       </w:pPr>
+      <w:bookmarkStart w:id="0" w:name="_GoBack"/>
+      <w:bookmarkEnd w:id="0"/>
       <w:r>
         <w:rPr>
           <w:lang w:val="de-CH"/>
         </w:rPr>
         <w:t>Dat Adventure</w:t>
       </w:r>
-      <w:bookmarkStart w:id="0" w:name="_GoBack"/>
-      <w:bookmarkEnd w:id="0"/>
     </w:p>
     <w:p>
       <w:pPr>
@@ -991,7 +991,16 @@
         <w:szCs w:val="20"/>
         <w:lang w:val="de-CH"/>
       </w:rPr>
-      <w:t>Betriebsanleitung.docx</w:t>
+      <w:t>Dat Adventure</w:t>
+    </w:r>
+    <w:r>
+      <w:rPr>
+        <w:rFonts w:ascii="Arial" w:hAnsi="Arial" w:cs="Arial"/>
+        <w:noProof/>
+        <w:sz w:val="20"/>
+        <w:szCs w:val="20"/>
+      </w:rPr>
+      <w:t>.docx</w:t>
     </w:r>
     <w:r>
       <w:rPr>
@@ -5163,7 +5172,7 @@
 </file>
 
 <file path=customXml/itemProps1.xml><?xml version="1.0" encoding="utf-8"?>
-<ds:datastoreItem xmlns:ds="http://schemas.openxmlformats.org/officeDocument/2006/customXml" ds:itemID="{EB781B2F-13D3-4CB7-882E-1959C3E6DA3E}">
+<ds:datastoreItem xmlns:ds="http://schemas.openxmlformats.org/officeDocument/2006/customXml" ds:itemID="{15A4D92A-E029-4868-A17A-03BA860CE09D}">
   <ds:schemaRefs>
     <ds:schemaRef ds:uri="http://schemas.openxmlformats.org/officeDocument/2006/bibliography"/>
   </ds:schemaRefs>

</xml_diff>

<commit_message>
Fixed the font sizes of the headers and footers in the documentation
</commit_message>
<xml_diff>
--- a/docs/_source/Dat Adventure.docx
+++ b/docs/_source/Dat Adventure.docx
@@ -9,8 +9,6 @@
           <w:lang w:val="de-CH"/>
         </w:rPr>
       </w:pPr>
-      <w:bookmarkStart w:id="0" w:name="_GoBack"/>
-      <w:bookmarkEnd w:id="0"/>
       <w:r>
         <w:rPr>
           <w:lang w:val="de-CH"/>
@@ -31,6 +29,8 @@
         </w:rPr>
         <w:t>Allgemein</w:t>
       </w:r>
+      <w:bookmarkStart w:id="0" w:name="_GoBack"/>
+      <w:bookmarkEnd w:id="0"/>
     </w:p>
     <w:p>
       <w:pPr>
@@ -42,8 +42,16 @@
         <w:rPr>
           <w:lang w:val="de-CH"/>
         </w:rPr>
-        <w:t>Dat Adventure</w:t>
+        <w:t xml:space="preserve">Dat </w:t>
       </w:r>
+      <w:proofErr w:type="spellStart"/>
+      <w:r>
+        <w:rPr>
+          <w:lang w:val="de-CH"/>
+        </w:rPr>
+        <w:t>Adventure</w:t>
+      </w:r>
+      <w:proofErr w:type="spellEnd"/>
       <w:r>
         <w:rPr>
           <w:lang w:val="de-CH"/>
@@ -911,8 +919,12 @@
       </w:r>
     </w:p>
     <w:sectPr>
-      <w:headerReference w:type="default" r:id="rId9"/>
-      <w:footerReference w:type="default" r:id="rId10"/>
+      <w:headerReference w:type="even" r:id="rId9"/>
+      <w:headerReference w:type="default" r:id="rId10"/>
+      <w:footerReference w:type="even" r:id="rId11"/>
+      <w:footerReference w:type="default" r:id="rId12"/>
+      <w:headerReference w:type="first" r:id="rId13"/>
+      <w:footerReference w:type="first" r:id="rId14"/>
       <w:pgSz w:w="11906" w:h="16838"/>
       <w:pgMar w:top="1417" w:right="1417" w:bottom="1134" w:left="1417" w:header="708" w:footer="708" w:gutter="0"/>
       <w:cols w:space="708"/>
@@ -952,34 +964,44 @@
   <w:p>
     <w:pPr>
       <w:pStyle w:val="Fuzeile"/>
+    </w:pPr>
+  </w:p>
+</w:ftr>
+</file>
+
+<file path=word/footer2.xml><?xml version="1.0" encoding="utf-8"?>
+<w:ftr xmlns:wpc="http://schemas.microsoft.com/office/word/2010/wordprocessingCanvas" xmlns:mc="http://schemas.openxmlformats.org/markup-compatibility/2006" xmlns:o="urn:schemas-microsoft-com:office:office" xmlns:r="http://schemas.openxmlformats.org/officeDocument/2006/relationships" xmlns:m="http://schemas.openxmlformats.org/officeDocument/2006/math" xmlns:v="urn:schemas-microsoft-com:vml" xmlns:wp14="http://schemas.microsoft.com/office/word/2010/wordprocessingDrawing" xmlns:wp="http://schemas.openxmlformats.org/drawingml/2006/wordprocessingDrawing" xmlns:w10="urn:schemas-microsoft-com:office:word" xmlns:w="http://schemas.openxmlformats.org/wordprocessingml/2006/main" xmlns:w14="http://schemas.microsoft.com/office/word/2010/wordml" xmlns:wpg="http://schemas.microsoft.com/office/word/2010/wordprocessingGroup" xmlns:wpi="http://schemas.microsoft.com/office/word/2010/wordprocessingInk" xmlns:wne="http://schemas.microsoft.com/office/word/2006/wordml" xmlns:wps="http://schemas.microsoft.com/office/word/2010/wordprocessingShape" mc:Ignorable="w14 wp14">
+  <w:p>
+    <w:pPr>
+      <w:pStyle w:val="Fuzeile"/>
       <w:rPr>
         <w:rFonts w:ascii="Arial" w:hAnsi="Arial" w:cs="Arial"/>
-        <w:sz w:val="20"/>
-        <w:szCs w:val="20"/>
+        <w:sz w:val="16"/>
+        <w:szCs w:val="16"/>
         <w:lang w:val="de-CH"/>
       </w:rPr>
     </w:pPr>
     <w:r>
       <w:rPr>
         <w:rFonts w:ascii="Arial" w:hAnsi="Arial" w:cs="Arial"/>
-        <w:sz w:val="20"/>
-        <w:szCs w:val="20"/>
+        <w:sz w:val="16"/>
+        <w:szCs w:val="16"/>
       </w:rPr>
       <w:fldChar w:fldCharType="begin"/>
     </w:r>
     <w:r>
       <w:rPr>
         <w:rFonts w:ascii="Arial" w:hAnsi="Arial" w:cs="Arial"/>
-        <w:sz w:val="20"/>
-        <w:szCs w:val="20"/>
+        <w:sz w:val="16"/>
+        <w:szCs w:val="16"/>
       </w:rPr>
       <w:instrText xml:space="preserve"> FILENAME   \* MERGEFORMAT </w:instrText>
     </w:r>
     <w:r>
       <w:rPr>
         <w:rFonts w:ascii="Arial" w:hAnsi="Arial" w:cs="Arial"/>
-        <w:sz w:val="20"/>
-        <w:szCs w:val="20"/>
+        <w:sz w:val="16"/>
+        <w:szCs w:val="16"/>
       </w:rPr>
       <w:fldChar w:fldCharType="separate"/>
     </w:r>
@@ -987,8 +1009,8 @@
       <w:rPr>
         <w:rFonts w:ascii="Arial" w:hAnsi="Arial" w:cs="Arial"/>
         <w:noProof/>
-        <w:sz w:val="20"/>
-        <w:szCs w:val="20"/>
+        <w:sz w:val="16"/>
+        <w:szCs w:val="16"/>
         <w:lang w:val="de-CH"/>
       </w:rPr>
       <w:t>Dat Adventure</w:t>
@@ -997,8 +1019,8 @@
       <w:rPr>
         <w:rFonts w:ascii="Arial" w:hAnsi="Arial" w:cs="Arial"/>
         <w:noProof/>
-        <w:sz w:val="20"/>
-        <w:szCs w:val="20"/>
+        <w:sz w:val="16"/>
+        <w:szCs w:val="16"/>
       </w:rPr>
       <w:t>.docx</w:t>
     </w:r>
@@ -1006,8 +1028,8 @@
       <w:rPr>
         <w:rFonts w:ascii="Arial" w:hAnsi="Arial" w:cs="Arial"/>
         <w:noProof/>
-        <w:sz w:val="20"/>
-        <w:szCs w:val="20"/>
+        <w:sz w:val="16"/>
+        <w:szCs w:val="16"/>
         <w:lang w:val="de-CH"/>
       </w:rPr>
       <w:fldChar w:fldCharType="end"/>
@@ -1015,8 +1037,8 @@
     <w:r>
       <w:rPr>
         <w:rFonts w:ascii="Arial" w:hAnsi="Arial" w:cs="Arial"/>
-        <w:sz w:val="20"/>
-        <w:szCs w:val="20"/>
+        <w:sz w:val="16"/>
+        <w:szCs w:val="16"/>
         <w:lang w:val="de-CH"/>
       </w:rPr>
       <w:tab/>
@@ -1025,8 +1047,8 @@
     <w:r>
       <w:rPr>
         <w:rFonts w:ascii="Arial" w:hAnsi="Arial" w:cs="Arial"/>
-        <w:sz w:val="20"/>
-        <w:szCs w:val="20"/>
+        <w:sz w:val="16"/>
+        <w:szCs w:val="16"/>
         <w:lang w:val="de-CH"/>
       </w:rPr>
       <w:tab/>
@@ -1034,8 +1056,8 @@
     <w:r>
       <w:rPr>
         <w:rFonts w:ascii="Arial" w:hAnsi="Arial" w:cs="Arial"/>
-        <w:sz w:val="20"/>
-        <w:szCs w:val="20"/>
+        <w:sz w:val="16"/>
+        <w:szCs w:val="16"/>
         <w:lang w:val="de-DE"/>
       </w:rPr>
       <w:t xml:space="preserve">Seite </w:t>
@@ -1044,8 +1066,8 @@
       <w:rPr>
         <w:rFonts w:ascii="Arial" w:hAnsi="Arial" w:cs="Arial"/>
         <w:b/>
-        <w:sz w:val="20"/>
-        <w:szCs w:val="20"/>
+        <w:sz w:val="16"/>
+        <w:szCs w:val="16"/>
       </w:rPr>
       <w:fldChar w:fldCharType="begin"/>
     </w:r>
@@ -1053,8 +1075,8 @@
       <w:rPr>
         <w:rFonts w:ascii="Arial" w:hAnsi="Arial" w:cs="Arial"/>
         <w:b/>
-        <w:sz w:val="20"/>
-        <w:szCs w:val="20"/>
+        <w:sz w:val="16"/>
+        <w:szCs w:val="16"/>
         <w:lang w:val="de-CH"/>
       </w:rPr>
       <w:instrText>PAGE  \* Arabic  \* MERGEFORMAT</w:instrText>
@@ -1063,8 +1085,8 @@
       <w:rPr>
         <w:rFonts w:ascii="Arial" w:hAnsi="Arial" w:cs="Arial"/>
         <w:b/>
-        <w:sz w:val="20"/>
-        <w:szCs w:val="20"/>
+        <w:sz w:val="16"/>
+        <w:szCs w:val="16"/>
       </w:rPr>
       <w:fldChar w:fldCharType="separate"/>
     </w:r>
@@ -1073,8 +1095,8 @@
         <w:rFonts w:ascii="Arial" w:hAnsi="Arial" w:cs="Arial"/>
         <w:b/>
         <w:noProof/>
-        <w:sz w:val="20"/>
-        <w:szCs w:val="20"/>
+        <w:sz w:val="16"/>
+        <w:szCs w:val="16"/>
         <w:lang w:val="de-DE"/>
       </w:rPr>
       <w:t>1</w:t>
@@ -1083,16 +1105,16 @@
       <w:rPr>
         <w:rFonts w:ascii="Arial" w:hAnsi="Arial" w:cs="Arial"/>
         <w:b/>
-        <w:sz w:val="20"/>
-        <w:szCs w:val="20"/>
+        <w:sz w:val="16"/>
+        <w:szCs w:val="16"/>
       </w:rPr>
       <w:fldChar w:fldCharType="end"/>
     </w:r>
     <w:r>
       <w:rPr>
         <w:rFonts w:ascii="Arial" w:hAnsi="Arial" w:cs="Arial"/>
-        <w:sz w:val="20"/>
-        <w:szCs w:val="20"/>
+        <w:sz w:val="16"/>
+        <w:szCs w:val="16"/>
         <w:lang w:val="de-DE"/>
       </w:rPr>
       <w:t xml:space="preserve"> von </w:t>
@@ -1100,24 +1122,24 @@
     <w:r>
       <w:rPr>
         <w:rFonts w:ascii="Arial" w:hAnsi="Arial" w:cs="Arial"/>
-        <w:sz w:val="20"/>
-        <w:szCs w:val="20"/>
+        <w:sz w:val="16"/>
+        <w:szCs w:val="16"/>
       </w:rPr>
       <w:fldChar w:fldCharType="begin"/>
     </w:r>
     <w:r>
       <w:rPr>
         <w:rFonts w:ascii="Arial" w:hAnsi="Arial" w:cs="Arial"/>
-        <w:sz w:val="20"/>
-        <w:szCs w:val="20"/>
+        <w:sz w:val="16"/>
+        <w:szCs w:val="16"/>
       </w:rPr>
       <w:instrText>NUMPAGES  \* Arabic  \* MERGEFORMAT</w:instrText>
     </w:r>
     <w:r>
       <w:rPr>
         <w:rFonts w:ascii="Arial" w:hAnsi="Arial" w:cs="Arial"/>
-        <w:sz w:val="20"/>
-        <w:szCs w:val="20"/>
+        <w:sz w:val="16"/>
+        <w:szCs w:val="16"/>
       </w:rPr>
       <w:fldChar w:fldCharType="separate"/>
     </w:r>
@@ -1126,8 +1148,8 @@
         <w:rFonts w:ascii="Arial" w:hAnsi="Arial" w:cs="Arial"/>
         <w:b/>
         <w:noProof/>
-        <w:sz w:val="20"/>
-        <w:szCs w:val="20"/>
+        <w:sz w:val="16"/>
+        <w:szCs w:val="16"/>
         <w:lang w:val="de-DE"/>
       </w:rPr>
       <w:t>1</w:t>
@@ -1137,12 +1159,22 @@
         <w:rFonts w:ascii="Arial" w:hAnsi="Arial" w:cs="Arial"/>
         <w:b/>
         <w:noProof/>
-        <w:sz w:val="20"/>
-        <w:szCs w:val="20"/>
+        <w:sz w:val="16"/>
+        <w:szCs w:val="16"/>
         <w:lang w:val="de-DE"/>
       </w:rPr>
       <w:fldChar w:fldCharType="end"/>
     </w:r>
+  </w:p>
+</w:ftr>
+</file>
+
+<file path=word/footer3.xml><?xml version="1.0" encoding="utf-8"?>
+<w:ftr xmlns:wpc="http://schemas.microsoft.com/office/word/2010/wordprocessingCanvas" xmlns:mc="http://schemas.openxmlformats.org/markup-compatibility/2006" xmlns:o="urn:schemas-microsoft-com:office:office" xmlns:r="http://schemas.openxmlformats.org/officeDocument/2006/relationships" xmlns:m="http://schemas.openxmlformats.org/officeDocument/2006/math" xmlns:v="urn:schemas-microsoft-com:vml" xmlns:wp14="http://schemas.microsoft.com/office/word/2010/wordprocessingDrawing" xmlns:wp="http://schemas.openxmlformats.org/drawingml/2006/wordprocessingDrawing" xmlns:w10="urn:schemas-microsoft-com:office:word" xmlns:w="http://schemas.openxmlformats.org/wordprocessingml/2006/main" xmlns:w14="http://schemas.microsoft.com/office/word/2010/wordml" xmlns:wpg="http://schemas.microsoft.com/office/word/2010/wordprocessingGroup" xmlns:wpi="http://schemas.microsoft.com/office/word/2010/wordprocessingInk" xmlns:wne="http://schemas.microsoft.com/office/word/2006/wordml" xmlns:wps="http://schemas.microsoft.com/office/word/2010/wordprocessingShape" mc:Ignorable="w14 wp14">
+  <w:p>
+    <w:pPr>
+      <w:pStyle w:val="Fuzeile"/>
+    </w:pPr>
   </w:p>
 </w:ftr>
 </file>
@@ -1177,23 +1209,43 @@
   <w:p>
     <w:pPr>
       <w:pStyle w:val="Kopfzeile"/>
+    </w:pPr>
+  </w:p>
+</w:hdr>
+</file>
+
+<file path=word/header2.xml><?xml version="1.0" encoding="utf-8"?>
+<w:hdr xmlns:wpc="http://schemas.microsoft.com/office/word/2010/wordprocessingCanvas" xmlns:mc="http://schemas.openxmlformats.org/markup-compatibility/2006" xmlns:o="urn:schemas-microsoft-com:office:office" xmlns:r="http://schemas.openxmlformats.org/officeDocument/2006/relationships" xmlns:m="http://schemas.openxmlformats.org/officeDocument/2006/math" xmlns:v="urn:schemas-microsoft-com:vml" xmlns:wp14="http://schemas.microsoft.com/office/word/2010/wordprocessingDrawing" xmlns:wp="http://schemas.openxmlformats.org/drawingml/2006/wordprocessingDrawing" xmlns:w10="urn:schemas-microsoft-com:office:word" xmlns:w="http://schemas.openxmlformats.org/wordprocessingml/2006/main" xmlns:w14="http://schemas.microsoft.com/office/word/2010/wordml" xmlns:wpg="http://schemas.microsoft.com/office/word/2010/wordprocessingGroup" xmlns:wpi="http://schemas.microsoft.com/office/word/2010/wordprocessingInk" xmlns:wne="http://schemas.microsoft.com/office/word/2006/wordml" xmlns:wps="http://schemas.microsoft.com/office/word/2010/wordprocessingShape" mc:Ignorable="w14 wp14">
+  <w:p>
+    <w:pPr>
+      <w:pStyle w:val="Kopfzeile"/>
       <w:jc w:val="center"/>
       <w:rPr>
         <w:rFonts w:ascii="Arial" w:hAnsi="Arial" w:cs="Arial"/>
-        <w:sz w:val="20"/>
-        <w:szCs w:val="20"/>
+        <w:sz w:val="16"/>
+        <w:szCs w:val="16"/>
         <w:lang w:val="de-CH"/>
       </w:rPr>
     </w:pPr>
     <w:r>
       <w:rPr>
         <w:rFonts w:ascii="Arial" w:hAnsi="Arial" w:cs="Arial"/>
-        <w:sz w:val="20"/>
-        <w:szCs w:val="20"/>
+        <w:sz w:val="16"/>
+        <w:szCs w:val="16"/>
         <w:lang w:val="de-CH"/>
       </w:rPr>
       <w:t>GIB Muttenz, Modul 103</w:t>
     </w:r>
+  </w:p>
+</w:hdr>
+</file>
+
+<file path=word/header3.xml><?xml version="1.0" encoding="utf-8"?>
+<w:hdr xmlns:wpc="http://schemas.microsoft.com/office/word/2010/wordprocessingCanvas" xmlns:mc="http://schemas.openxmlformats.org/markup-compatibility/2006" xmlns:o="urn:schemas-microsoft-com:office:office" xmlns:r="http://schemas.openxmlformats.org/officeDocument/2006/relationships" xmlns:m="http://schemas.openxmlformats.org/officeDocument/2006/math" xmlns:v="urn:schemas-microsoft-com:vml" xmlns:wp14="http://schemas.microsoft.com/office/word/2010/wordprocessingDrawing" xmlns:wp="http://schemas.openxmlformats.org/drawingml/2006/wordprocessingDrawing" xmlns:w10="urn:schemas-microsoft-com:office:word" xmlns:w="http://schemas.openxmlformats.org/wordprocessingml/2006/main" xmlns:w14="http://schemas.microsoft.com/office/word/2010/wordml" xmlns:wpg="http://schemas.microsoft.com/office/word/2010/wordprocessingGroup" xmlns:wpi="http://schemas.microsoft.com/office/word/2010/wordprocessingInk" xmlns:wne="http://schemas.microsoft.com/office/word/2006/wordml" xmlns:wps="http://schemas.microsoft.com/office/word/2010/wordprocessingShape" mc:Ignorable="w14 wp14">
+  <w:p>
+    <w:pPr>
+      <w:pStyle w:val="Kopfzeile"/>
+    </w:pPr>
   </w:p>
 </w:hdr>
 </file>
@@ -5172,7 +5224,7 @@
 </file>
 
 <file path=customXml/itemProps1.xml><?xml version="1.0" encoding="utf-8"?>
-<ds:datastoreItem xmlns:ds="http://schemas.openxmlformats.org/officeDocument/2006/customXml" ds:itemID="{15A4D92A-E029-4868-A17A-03BA860CE09D}">
+<ds:datastoreItem xmlns:ds="http://schemas.openxmlformats.org/officeDocument/2006/customXml" ds:itemID="{216C4BCF-D6C2-4E34-92C1-97476F02C5E2}">
   <ds:schemaRefs>
     <ds:schemaRef ds:uri="http://schemas.openxmlformats.org/officeDocument/2006/bibliography"/>
   </ds:schemaRefs>

</xml_diff>

<commit_message>
Updated the Help document
</commit_message>
<xml_diff>
--- a/docs/_source/Dat Adventure.docx
+++ b/docs/_source/Dat Adventure.docx
@@ -9,6 +9,8 @@
           <w:lang w:val="de-CH"/>
         </w:rPr>
       </w:pPr>
+      <w:bookmarkStart w:id="0" w:name="_GoBack"/>
+      <w:bookmarkEnd w:id="0"/>
       <w:r>
         <w:rPr>
           <w:lang w:val="de-CH"/>
@@ -27,10 +29,8 @@
         <w:rPr>
           <w:lang w:val="de-CH"/>
         </w:rPr>
-        <w:t>Allgemein</w:t>
+        <w:t>Einleitung</w:t>
       </w:r>
-      <w:bookmarkStart w:id="0" w:name="_GoBack"/>
-      <w:bookmarkEnd w:id="0"/>
     </w:p>
     <w:p>
       <w:pPr>
@@ -42,16 +42,8 @@
         <w:rPr>
           <w:lang w:val="de-CH"/>
         </w:rPr>
-        <w:t xml:space="preserve">Dat </w:t>
+        <w:t>Dat Adventure</w:t>
       </w:r>
-      <w:proofErr w:type="spellStart"/>
-      <w:r>
-        <w:rPr>
-          <w:lang w:val="de-CH"/>
-        </w:rPr>
-        <w:t>Adventure</w:t>
-      </w:r>
-      <w:proofErr w:type="spellEnd"/>
       <w:r>
         <w:rPr>
           <w:lang w:val="de-CH"/>
@@ -347,7 +339,19 @@
               <w:rPr>
                 <w:lang w:val="de-CH"/>
               </w:rPr>
-              <w:t>1/ 2</w:t>
+              <w:t>1</w:t>
+            </w:r>
+            <w:r>
+              <w:rPr>
+                <w:lang w:val="de-CH"/>
+              </w:rPr>
+              <w:t>,</w:t>
+            </w:r>
+            <w:r>
+              <w:rPr>
+                <w:lang w:val="de-CH"/>
+              </w:rPr>
+              <w:t xml:space="preserve"> 2</w:t>
             </w:r>
           </w:p>
         </w:tc>
@@ -415,7 +419,13 @@
               <w:rPr>
                 <w:lang w:val="de-CH"/>
               </w:rPr>
-              <w:t>y/ n</w:t>
+              <w:t>y,</w:t>
+            </w:r>
+            <w:r>
+              <w:rPr>
+                <w:lang w:val="de-CH"/>
+              </w:rPr>
+              <w:t xml:space="preserve"> n</w:t>
             </w:r>
           </w:p>
         </w:tc>
@@ -514,7 +524,7 @@
                 <w:noProof/>
                 <w:lang w:val="de-CH"/>
               </w:rPr>
-              <w:t>18.08</w:t>
+              <w:t>21.08</w:t>
             </w:r>
             <w:r>
               <w:rPr>
@@ -526,7 +536,13 @@
               <w:rPr>
                 <w:lang w:val="de-CH"/>
               </w:rPr>
-              <w:t xml:space="preserve">/ </w:t>
+              <w:t>,</w:t>
+            </w:r>
+            <w:r>
+              <w:rPr>
+                <w:lang w:val="de-CH"/>
+              </w:rPr>
+              <w:t xml:space="preserve"> </w:t>
             </w:r>
             <w:r>
               <w:rPr>
@@ -551,7 +567,7 @@
                 <w:noProof/>
                 <w:lang w:val="de-CH"/>
               </w:rPr>
-              <w:t>18.8</w:t>
+              <w:t>21.8</w:t>
             </w:r>
             <w:r>
               <w:rPr>
@@ -717,7 +733,19 @@
               <w:rPr>
                 <w:lang w:val="de-CH"/>
               </w:rPr>
-              <w:t>12.20 / 12.2</w:t>
+              <w:t>12.20</w:t>
+            </w:r>
+            <w:r>
+              <w:rPr>
+                <w:lang w:val="de-CH"/>
+              </w:rPr>
+              <w:t>,</w:t>
+            </w:r>
+            <w:r>
+              <w:rPr>
+                <w:lang w:val="de-CH"/>
+              </w:rPr>
+              <w:t xml:space="preserve"> 12.2</w:t>
             </w:r>
           </w:p>
         </w:tc>
@@ -779,7 +807,19 @@
               <w:rPr>
                 <w:lang w:val="de-CH"/>
               </w:rPr>
-              <w:t>a/ b/ c/ d/ e/ f/ ..</w:t>
+              <w:t>a, b,</w:t>
+            </w:r>
+            <w:r>
+              <w:rPr>
+                <w:lang w:val="de-CH"/>
+              </w:rPr>
+              <w:t xml:space="preserve"> </w:t>
+            </w:r>
+            <w:r>
+              <w:rPr>
+                <w:lang w:val="de-CH"/>
+              </w:rPr>
+              <w:t>j</w:t>
             </w:r>
           </w:p>
         </w:tc>
@@ -841,7 +881,25 @@
               <w:rPr>
                 <w:lang w:val="de-CH"/>
               </w:rPr>
-              <w:t>16 / 23/ 42/ 65/ …</w:t>
+              <w:t>16,</w:t>
+            </w:r>
+            <w:r>
+              <w:rPr>
+                <w:lang w:val="de-CH"/>
+              </w:rPr>
+              <w:t xml:space="preserve"> 23</w:t>
+            </w:r>
+            <w:r>
+              <w:rPr>
+                <w:lang w:val="de-CH"/>
+              </w:rPr>
+              <w:t>,</w:t>
+            </w:r>
+            <w:r>
+              <w:rPr>
+                <w:lang w:val="de-CH"/>
+              </w:rPr>
+              <w:t xml:space="preserve"> 42</w:t>
             </w:r>
           </w:p>
         </w:tc>
@@ -849,7 +907,7 @@
     </w:tbl>
     <w:p>
       <w:pPr>
-        <w:pStyle w:val="berschrift2"/>
+        <w:pStyle w:val="berschrift1"/>
         <w:rPr>
           <w:lang w:val="de-CH"/>
         </w:rPr>
@@ -858,12 +916,15 @@
         <w:rPr>
           <w:lang w:val="de-CH"/>
         </w:rPr>
-        <w:t>Hinweise</w:t>
+        <w:t>Befehle</w:t>
       </w:r>
     </w:p>
     <w:p>
       <w:pPr>
-        <w:pStyle w:val="berschrift3"/>
+        <w:tabs>
+          <w:tab w:val="left" w:pos="2268"/>
+        </w:tabs>
+        <w:spacing w:after="360"/>
         <w:rPr>
           <w:lang w:val="de-CH"/>
         </w:rPr>
@@ -872,11 +933,22 @@
         <w:rPr>
           <w:lang w:val="de-CH"/>
         </w:rPr>
-        <w:t>Hilfe</w:t>
+        <w:t>/exit</w:t>
+      </w:r>
+      <w:r>
+        <w:rPr>
+          <w:lang w:val="de-CH"/>
+        </w:rPr>
+        <w:tab/>
+        <w:t>Beendet ein Gespräch (falls verfügbar).</w:t>
       </w:r>
     </w:p>
     <w:p>
       <w:pPr>
+        <w:tabs>
+          <w:tab w:val="left" w:pos="2268"/>
+        </w:tabs>
+        <w:spacing w:after="120"/>
         <w:rPr>
           <w:lang w:val="de-CH"/>
         </w:rPr>
@@ -885,12 +957,28 @@
         <w:rPr>
           <w:lang w:val="de-CH"/>
         </w:rPr>
-        <w:t>Drücke „h“ um die Hilfe zu starten.</w:t>
+        <w:t>/help</w:t>
+      </w:r>
+      <w:r>
+        <w:rPr>
+          <w:lang w:val="de-CH"/>
+        </w:rPr>
+        <w:tab/>
+        <w:t>Öffnet die Hilfe (dieses Dokument)</w:t>
+      </w:r>
+      <w:r>
+        <w:rPr>
+          <w:lang w:val="de-CH"/>
+        </w:rPr>
+        <w:t>.</w:t>
       </w:r>
     </w:p>
     <w:p>
       <w:pPr>
-        <w:pStyle w:val="berschrift3"/>
+        <w:tabs>
+          <w:tab w:val="left" w:pos="2268"/>
+        </w:tabs>
+        <w:spacing w:after="120"/>
         <w:rPr>
           <w:lang w:val="de-CH"/>
         </w:rPr>
@@ -899,12 +987,50 @@
         <w:rPr>
           <w:lang w:val="de-CH"/>
         </w:rPr>
-        <w:t>Gespräch verlassen</w:t>
+        <w:t>/walkthrough</w:t>
+      </w:r>
+      <w:r>
+        <w:rPr>
+          <w:lang w:val="de-CH"/>
+        </w:rPr>
+        <w:tab/>
+        <w:t>Öffnet die Komplettlösung.</w:t>
       </w:r>
     </w:p>
     <w:p>
       <w:pPr>
-        <w:rPr>
+        <w:tabs>
+          <w:tab w:val="left" w:pos="2268"/>
+        </w:tabs>
+        <w:rPr>
+          <w:lang w:val="de-CH"/>
+        </w:rPr>
+      </w:pPr>
+      <w:r>
+        <w:rPr>
+          <w:lang w:val="de-CH"/>
+        </w:rPr>
+        <w:t>/reset</w:t>
+      </w:r>
+      <w:r>
+        <w:rPr>
+          <w:lang w:val="de-CH"/>
+        </w:rPr>
+        <w:tab/>
+        <w:t>Setzte den aktuellen Spielstand zurück (das Spiel beginnt neu)</w:t>
+      </w:r>
+      <w:r>
+        <w:rPr>
+          <w:lang w:val="de-CH"/>
+        </w:rPr>
+        <w:t>.</w:t>
+      </w:r>
+    </w:p>
+    <w:p>
+      <w:pPr>
+        <w:rPr>
+          <w:caps/>
+          <w:color w:val="143F6A" w:themeColor="accent2" w:themeShade="80"/>
           <w:spacing w:val="20"/>
           <w:sz w:val="28"/>
           <w:szCs w:val="28"/>
@@ -915,16 +1041,207 @@
         <w:rPr>
           <w:lang w:val="de-CH"/>
         </w:rPr>
-        <w:t>Drücke „\“ um ein Gespräch zu verlassen.</w:t>
+        <w:br w:type="page"/>
+      </w:r>
+    </w:p>
+    <w:p>
+      <w:pPr>
+        <w:pStyle w:val="berschrift1"/>
+        <w:rPr>
+          <w:lang w:val="de-CH"/>
+        </w:rPr>
+      </w:pPr>
+      <w:r>
+        <w:rPr>
+          <w:lang w:val="de-CH"/>
+        </w:rPr>
+        <w:lastRenderedPageBreak/>
+        <w:t>Weiteres</w:t>
+      </w:r>
+    </w:p>
+    <w:p>
+      <w:pPr>
+        <w:pStyle w:val="berschrift2"/>
+        <w:rPr>
+          <w:lang w:val="de-CH"/>
+        </w:rPr>
+      </w:pPr>
+      <w:r>
+        <w:rPr>
+          <w:lang w:val="de-CH"/>
+        </w:rPr>
+        <w:t xml:space="preserve">Hilfe, </w:t>
+      </w:r>
+      <w:r>
+        <w:rPr>
+          <w:lang w:val="de-CH"/>
+        </w:rPr>
+        <w:t>Ich komme nicht mehr weiter</w:t>
+      </w:r>
+    </w:p>
+    <w:p>
+      <w:pPr>
+        <w:rPr>
+          <w:lang w:val="de-CH"/>
+        </w:rPr>
+      </w:pPr>
+      <w:r>
+        <w:rPr>
+          <w:lang w:val="de-CH"/>
+        </w:rPr>
+        <w:t xml:space="preserve">Es existiert ein Dokument </w:t>
+      </w:r>
+      <w:r>
+        <w:rPr>
+          <w:lang w:val="de-CH"/>
+        </w:rPr>
+        <w:t>namens</w:t>
+      </w:r>
+      <w:r>
+        <w:rPr>
+          <w:lang w:val="de-CH"/>
+        </w:rPr>
+        <w:t xml:space="preserve"> „Walkthrough“, welches die Komplettlösung für das Spiel enthält. </w:t>
+      </w:r>
+      <w:r>
+        <w:rPr>
+          <w:lang w:val="de-CH"/>
+        </w:rPr>
+        <w:t xml:space="preserve">Während </w:t>
+      </w:r>
+      <w:r>
+        <w:rPr>
+          <w:lang w:val="de-CH"/>
+        </w:rPr>
+        <w:t>dem Spiel</w:t>
+      </w:r>
+      <w:r>
+        <w:rPr>
+          <w:lang w:val="de-CH"/>
+        </w:rPr>
+        <w:t>en</w:t>
+      </w:r>
+      <w:r>
+        <w:rPr>
+          <w:lang w:val="de-CH"/>
+        </w:rPr>
+        <w:t xml:space="preserve"> kann es mit dem Befehl „/walkthrough“ (siehe Abschnitt „Befehle“) geöffnet werden.</w:t>
+      </w:r>
+    </w:p>
+    <w:p>
+      <w:pPr>
+        <w:pStyle w:val="berschrift2"/>
+        <w:rPr>
+          <w:lang w:val="de-CH"/>
+        </w:rPr>
+      </w:pPr>
+      <w:r>
+        <w:rPr>
+          <w:lang w:val="de-CH"/>
+        </w:rPr>
+        <w:t>Kontakt</w:t>
+      </w:r>
+    </w:p>
+    <w:p>
+      <w:pPr>
+        <w:rPr>
+          <w:lang w:val="de-CH"/>
+        </w:rPr>
+      </w:pPr>
+      <w:r>
+        <w:rPr>
+          <w:lang w:val="de-CH"/>
+        </w:rPr>
+        <w:t xml:space="preserve">Der Entwickler ist </w:t>
+      </w:r>
+      <w:r>
+        <w:rPr>
+          <w:lang w:val="de-CH"/>
+        </w:rPr>
+        <w:t xml:space="preserve">per Email </w:t>
+      </w:r>
+      <w:r>
+        <w:rPr>
+          <w:lang w:val="de-CH"/>
+        </w:rPr>
+        <w:t xml:space="preserve">erreichbar: </w:t>
+      </w:r>
+      <w:hyperlink r:id="rId9" w:history="1">
+        <w:r>
+          <w:rPr>
+            <w:rStyle w:val="Hyperlink"/>
+            <w:lang w:val="de-CH"/>
+          </w:rPr>
+          <w:t>dimitri.vranken@hotmail.ch</w:t>
+        </w:r>
+      </w:hyperlink>
+      <w:r>
+        <w:rPr>
+          <w:rStyle w:val="Hyperlink"/>
+          <w:lang w:val="de-CH"/>
+        </w:rPr>
+        <w:t>.</w:t>
+      </w:r>
+    </w:p>
+    <w:p>
+      <w:pPr>
+        <w:rPr>
+          <w:lang w:val="de-CH"/>
+        </w:rPr>
+      </w:pPr>
+      <w:r>
+        <w:rPr>
+          <w:lang w:val="de-CH"/>
+        </w:rPr>
+        <w:t xml:space="preserve">Diese Applikation ist Open Source, </w:t>
+      </w:r>
+      <w:r>
+        <w:rPr>
+          <w:lang w:val="de-CH"/>
+        </w:rPr>
+        <w:t>der Quellcode</w:t>
+      </w:r>
+      <w:r>
+        <w:rPr>
+          <w:lang w:val="de-CH"/>
+        </w:rPr>
+        <w:t xml:space="preserve"> ist auf </w:t>
+      </w:r>
+      <w:hyperlink r:id="rId10" w:history="1">
+        <w:r>
+          <w:rPr>
+            <w:rStyle w:val="Hyperlink"/>
+            <w:lang w:val="de-CH"/>
+          </w:rPr>
+          <w:t>https://www.github.com/drasive/dat-adventure</w:t>
+        </w:r>
+      </w:hyperlink>
+      <w:r>
+        <w:rPr>
+          <w:lang w:val="de-CH"/>
+        </w:rPr>
+        <w:t xml:space="preserve"> </w:t>
+      </w:r>
+      <w:r>
+        <w:rPr>
+          <w:lang w:val="de-CH"/>
+        </w:rPr>
+        <w:t>verfügbar</w:t>
+      </w:r>
+      <w:r>
+        <w:rPr>
+          <w:lang w:val="de-CH"/>
+        </w:rPr>
+        <w:t>.</w:t>
       </w:r>
     </w:p>
     <w:sectPr>
-      <w:headerReference w:type="even" r:id="rId9"/>
-      <w:headerReference w:type="default" r:id="rId10"/>
-      <w:footerReference w:type="even" r:id="rId11"/>
-      <w:footerReference w:type="default" r:id="rId12"/>
-      <w:headerReference w:type="first" r:id="rId13"/>
-      <w:footerReference w:type="first" r:id="rId14"/>
+      <w:headerReference w:type="even" r:id="rId11"/>
+      <w:headerReference w:type="default" r:id="rId12"/>
+      <w:footerReference w:type="even" r:id="rId13"/>
+      <w:footerReference w:type="default" r:id="rId14"/>
+      <w:headerReference w:type="first" r:id="rId15"/>
+      <w:footerReference w:type="first" r:id="rId16"/>
       <w:pgSz w:w="11906" w:h="16838"/>
       <w:pgMar w:top="1417" w:right="1417" w:bottom="1134" w:left="1417" w:header="708" w:footer="708" w:gutter="0"/>
       <w:cols w:space="708"/>
@@ -1152,7 +1469,7 @@
         <w:szCs w:val="16"/>
         <w:lang w:val="de-DE"/>
       </w:rPr>
-      <w:t>1</w:t>
+      <w:t>2</w:t>
     </w:r>
     <w:r>
       <w:rPr>
@@ -4051,6 +4368,29 @@
         <w:insideV w:val="single" w:sz="4" w:space="0" w:color="auto"/>
       </w:tblBorders>
     </w:tblPr>
+  </w:style>
+  <w:style w:type="character" w:styleId="Hyperlink">
+    <w:name w:val="Hyperlink"/>
+    <w:basedOn w:val="Absatz-Standardschriftart"/>
+    <w:uiPriority w:val="99"/>
+    <w:unhideWhenUsed/>
+    <w:rsid w:val="008603A5"/>
+    <w:rPr>
+      <w:color w:val="9454C3" w:themeColor="hyperlink"/>
+      <w:u w:val="single"/>
+    </w:rPr>
+  </w:style>
+  <w:style w:type="character" w:styleId="BesuchterHyperlink">
+    <w:name w:val="FollowedHyperlink"/>
+    <w:basedOn w:val="Absatz-Standardschriftart"/>
+    <w:uiPriority w:val="99"/>
+    <w:semiHidden/>
+    <w:unhideWhenUsed/>
+    <w:rsid w:val="003F5FBB"/>
+    <w:rPr>
+      <w:color w:val="3EBBF0" w:themeColor="followedHyperlink"/>
+      <w:u w:val="single"/>
+    </w:rPr>
   </w:style>
 </w:styles>
 </file>
@@ -5224,7 +5564,7 @@
 </file>
 
 <file path=customXml/itemProps1.xml><?xml version="1.0" encoding="utf-8"?>
-<ds:datastoreItem xmlns:ds="http://schemas.openxmlformats.org/officeDocument/2006/customXml" ds:itemID="{216C4BCF-D6C2-4E34-92C1-97476F02C5E2}">
+<ds:datastoreItem xmlns:ds="http://schemas.openxmlformats.org/officeDocument/2006/customXml" ds:itemID="{33785497-E5D6-4796-B106-4D9FB5B51C10}">
   <ds:schemaRefs>
     <ds:schemaRef ds:uri="http://schemas.openxmlformats.org/officeDocument/2006/bibliography"/>
   </ds:schemaRefs>

</xml_diff>

<commit_message>
Updated the / and the /exit command in the help document
</commit_message>
<xml_diff>
--- a/docs/_source/Dat Adventure.docx
+++ b/docs/_source/Dat Adventure.docx
@@ -9,8 +9,6 @@
           <w:lang w:val="de-CH"/>
         </w:rPr>
       </w:pPr>
-      <w:bookmarkStart w:id="0" w:name="_GoBack"/>
-      <w:bookmarkEnd w:id="0"/>
       <w:r>
         <w:rPr>
           <w:lang w:val="de-CH"/>
@@ -42,8 +40,16 @@
         <w:rPr>
           <w:lang w:val="de-CH"/>
         </w:rPr>
-        <w:t>Dat Adventure</w:t>
-      </w:r>
+        <w:t xml:space="preserve">Dat </w:t>
+      </w:r>
+      <w:proofErr w:type="spellStart"/>
+      <w:r>
+        <w:rPr>
+          <w:lang w:val="de-CH"/>
+        </w:rPr>
+        <w:t>Adventure</w:t>
+      </w:r>
+      <w:proofErr w:type="spellEnd"/>
       <w:r>
         <w:rPr>
           <w:lang w:val="de-CH"/>
@@ -524,7 +530,7 @@
                 <w:noProof/>
                 <w:lang w:val="de-CH"/>
               </w:rPr>
-              <w:t>21.08</w:t>
+              <w:t>22.08</w:t>
             </w:r>
             <w:r>
               <w:rPr>
@@ -567,7 +573,7 @@
                 <w:noProof/>
                 <w:lang w:val="de-CH"/>
               </w:rPr>
-              <w:t>21.8</w:t>
+              <w:t>22.8</w:t>
             </w:r>
             <w:r>
               <w:rPr>
@@ -933,7 +939,7 @@
         <w:rPr>
           <w:lang w:val="de-CH"/>
         </w:rPr>
-        <w:t>/exit</w:t>
+        <w:t>/</w:t>
       </w:r>
       <w:r>
         <w:rPr>
@@ -957,8 +963,16 @@
         <w:rPr>
           <w:lang w:val="de-CH"/>
         </w:rPr>
-        <w:t>/help</w:t>
-      </w:r>
+        <w:t>/</w:t>
+      </w:r>
+      <w:proofErr w:type="spellStart"/>
+      <w:r>
+        <w:rPr>
+          <w:lang w:val="de-CH"/>
+        </w:rPr>
+        <w:t>help</w:t>
+      </w:r>
+      <w:proofErr w:type="spellEnd"/>
       <w:r>
         <w:rPr>
           <w:lang w:val="de-CH"/>
@@ -972,6 +986,8 @@
         </w:rPr>
         <w:t>.</w:t>
       </w:r>
+      <w:bookmarkStart w:id="0" w:name="_GoBack"/>
+      <w:bookmarkEnd w:id="0"/>
     </w:p>
     <w:p>
       <w:pPr>
@@ -987,14 +1003,40 @@
         <w:rPr>
           <w:lang w:val="de-CH"/>
         </w:rPr>
-        <w:t>/walkthrough</w:t>
-      </w:r>
+        <w:t>/</w:t>
+      </w:r>
+      <w:proofErr w:type="spellStart"/>
+      <w:r>
+        <w:rPr>
+          <w:lang w:val="de-CH"/>
+        </w:rPr>
+        <w:t>exit</w:t>
+      </w:r>
+      <w:proofErr w:type="spellEnd"/>
       <w:r>
         <w:rPr>
           <w:lang w:val="de-CH"/>
         </w:rPr>
         <w:tab/>
-        <w:t>Öffnet die Komplettlösung.</w:t>
+        <w:t>Beendet das Spiel</w:t>
+      </w:r>
+      <w:r>
+        <w:rPr>
+          <w:lang w:val="de-CH"/>
+        </w:rPr>
+        <w:t xml:space="preserve"> (es wird automatisch gespeichert</w:t>
+      </w:r>
+      <w:r>
+        <w:rPr>
+          <w:lang w:val="de-CH"/>
+        </w:rPr>
+        <w:t>)</w:t>
+      </w:r>
+      <w:r>
+        <w:rPr>
+          <w:lang w:val="de-CH"/>
+        </w:rPr>
+        <w:t>.</w:t>
       </w:r>
     </w:p>
     <w:p>
@@ -1002,22 +1044,74 @@
         <w:tabs>
           <w:tab w:val="left" w:pos="2268"/>
         </w:tabs>
-        <w:rPr>
-          <w:lang w:val="de-CH"/>
-        </w:rPr>
-      </w:pPr>
-      <w:r>
-        <w:rPr>
-          <w:lang w:val="de-CH"/>
-        </w:rPr>
-        <w:t>/reset</w:t>
-      </w:r>
+        <w:spacing w:after="120"/>
+        <w:rPr>
+          <w:lang w:val="de-CH"/>
+        </w:rPr>
+      </w:pPr>
+      <w:r>
+        <w:rPr>
+          <w:lang w:val="de-CH"/>
+        </w:rPr>
+        <w:t>/</w:t>
+      </w:r>
+      <w:proofErr w:type="spellStart"/>
+      <w:r>
+        <w:rPr>
+          <w:lang w:val="de-CH"/>
+        </w:rPr>
+        <w:t>walkthrough</w:t>
+      </w:r>
+      <w:proofErr w:type="spellEnd"/>
       <w:r>
         <w:rPr>
           <w:lang w:val="de-CH"/>
         </w:rPr>
         <w:tab/>
-        <w:t>Setzte den aktuellen Spielstand zurück (das Spiel beginnt neu)</w:t>
+        <w:t>Öffnet die Komplettlösung.</w:t>
+      </w:r>
+    </w:p>
+    <w:p>
+      <w:pPr>
+        <w:tabs>
+          <w:tab w:val="left" w:pos="2268"/>
+        </w:tabs>
+        <w:rPr>
+          <w:lang w:val="de-CH"/>
+        </w:rPr>
+      </w:pPr>
+      <w:r>
+        <w:rPr>
+          <w:lang w:val="de-CH"/>
+        </w:rPr>
+        <w:t>/</w:t>
+      </w:r>
+      <w:proofErr w:type="spellStart"/>
+      <w:r>
+        <w:rPr>
+          <w:lang w:val="de-CH"/>
+        </w:rPr>
+        <w:t>reset</w:t>
+      </w:r>
+      <w:proofErr w:type="spellEnd"/>
+      <w:r>
+        <w:rPr>
+          <w:lang w:val="de-CH"/>
+        </w:rPr>
+        <w:tab/>
+        <w:t xml:space="preserve">Setzte den aktuellen Spielstand zurück (das Spiel beginnt </w:t>
+      </w:r>
+      <w:r>
+        <w:rPr>
+          <w:lang w:val="de-CH"/>
+        </w:rPr>
+        <w:t>von vorne</w:t>
+      </w:r>
+      <w:r>
+        <w:rPr>
+          <w:lang w:val="de-CH"/>
+        </w:rPr>
+        <w:t>)</w:t>
       </w:r>
       <w:r>
         <w:rPr>
@@ -1101,7 +1195,21 @@
         <w:rPr>
           <w:lang w:val="de-CH"/>
         </w:rPr>
-        <w:t xml:space="preserve"> „Walkthrough“, welches die Komplettlösung für das Spiel enthält. </w:t>
+        <w:t xml:space="preserve"> „</w:t>
+      </w:r>
+      <w:proofErr w:type="spellStart"/>
+      <w:r>
+        <w:rPr>
+          <w:lang w:val="de-CH"/>
+        </w:rPr>
+        <w:t>Walkthrough</w:t>
+      </w:r>
+      <w:proofErr w:type="spellEnd"/>
+      <w:r>
+        <w:rPr>
+          <w:lang w:val="de-CH"/>
+        </w:rPr>
+        <w:t xml:space="preserve">“, welches die Komplettlösung für das Spiel enthält. </w:t>
       </w:r>
       <w:r>
         <w:rPr>
@@ -1125,7 +1233,21 @@
         <w:rPr>
           <w:lang w:val="de-CH"/>
         </w:rPr>
-        <w:t xml:space="preserve"> kann es mit dem Befehl „/walkthrough“ (siehe Abschnitt „Befehle“) geöffnet werden.</w:t>
+        <w:t xml:space="preserve"> kann es mit dem Befehl „/</w:t>
+      </w:r>
+      <w:proofErr w:type="spellStart"/>
+      <w:r>
+        <w:rPr>
+          <w:lang w:val="de-CH"/>
+        </w:rPr>
+        <w:t>walkthrough</w:t>
+      </w:r>
+      <w:proofErr w:type="spellEnd"/>
+      <w:r>
+        <w:rPr>
+          <w:lang w:val="de-CH"/>
+        </w:rPr>
+        <w:t>“ (siehe Abschnitt „Befehle“) geöffnet werden.</w:t>
       </w:r>
     </w:p>
     <w:p>
@@ -1416,7 +1538,7 @@
         <w:szCs w:val="16"/>
         <w:lang w:val="de-DE"/>
       </w:rPr>
-      <w:t>1</w:t>
+      <w:t>2</w:t>
     </w:r>
     <w:r>
       <w:rPr>
@@ -5564,7 +5686,7 @@
 </file>
 
 <file path=customXml/itemProps1.xml><?xml version="1.0" encoding="utf-8"?>
-<ds:datastoreItem xmlns:ds="http://schemas.openxmlformats.org/officeDocument/2006/customXml" ds:itemID="{33785497-E5D6-4796-B106-4D9FB5B51C10}">
+<ds:datastoreItem xmlns:ds="http://schemas.openxmlformats.org/officeDocument/2006/customXml" ds:itemID="{D3F04C4D-90DC-4C50-819E-7BC11BEAAABE}">
   <ds:schemaRefs>
     <ds:schemaRef ds:uri="http://schemas.openxmlformats.org/officeDocument/2006/bibliography"/>
   </ds:schemaRefs>

</xml_diff>